<commit_message>
part way through prompt 2
</commit_message>
<xml_diff>
--- a/cs3370/Midterm.docx
+++ b/cs3370/Midterm.docx
@@ -113,23 +113,7 @@
           <w:rFonts w:ascii="Times New Roman" w:hAnsi="Times New Roman" w:cs="Times New Roman"/>
           <w:sz w:val="24"/>
         </w:rPr>
-        <w:t xml:space="preserve">Kantianism, in comparison with both the Contractarianism and </w:t>
-      </w:r>
-      <w:proofErr w:type="spellStart"/>
-      <w:r>
-        <w:rPr>
-          <w:rFonts w:ascii="Times New Roman" w:hAnsi="Times New Roman" w:cs="Times New Roman"/>
-          <w:sz w:val="24"/>
-        </w:rPr>
-        <w:t>Contractualism</w:t>
-      </w:r>
-      <w:proofErr w:type="spellEnd"/>
-      <w:r>
-        <w:rPr>
-          <w:rFonts w:ascii="Times New Roman" w:hAnsi="Times New Roman" w:cs="Times New Roman"/>
-          <w:sz w:val="24"/>
-        </w:rPr>
-        <w:t xml:space="preserve"> perspectives of Contract-Theory and the Utilitarianism ethical viewpoint, is the most promising ethical theory in dealing with c</w:t>
+        <w:t>Kantianism, in comparison with both the Contractarianism and Contractualism perspectives of Contract-Theory and the Utilitarianism ethical viewpoint, is the most promising ethical theory in dealing with c</w:t>
       </w:r>
       <w:r>
         <w:rPr>
@@ -411,41 +395,7 @@
           <w:rFonts w:ascii="Times New Roman" w:hAnsi="Times New Roman" w:cs="Times New Roman"/>
           <w:sz w:val="24"/>
         </w:rPr>
-        <w:t>Finally, Kantianism also is the mostly likely of these three ethical theories to respect individuals. In Utilitarianism, it is easy to imagine circumstances were harming an individual could be argued to increase total happiness and thus be considered ethical. For example, there may be a case for releasing complete individual medical records to epidemiologists without the consent of the patients. Even from an “act utilitarianism” perspective, “a utilitarian would be more comfortable than a deontologist breaking a rule in circumstances where doing do would have good consequences” (</w:t>
-      </w:r>
-      <w:proofErr w:type="spellStart"/>
-      <w:r>
-        <w:rPr>
-          <w:rFonts w:ascii="Times New Roman" w:hAnsi="Times New Roman" w:cs="Times New Roman"/>
-          <w:sz w:val="24"/>
-        </w:rPr>
-        <w:t>Baase</w:t>
-      </w:r>
-      <w:proofErr w:type="spellEnd"/>
-      <w:r>
-        <w:rPr>
-          <w:rFonts w:ascii="Times New Roman" w:hAnsi="Times New Roman" w:cs="Times New Roman"/>
-          <w:sz w:val="24"/>
-        </w:rPr>
-        <w:t xml:space="preserve"> 33). What if that rule is “</w:t>
-      </w:r>
-      <w:proofErr w:type="spellStart"/>
-      <w:proofErr w:type="gramStart"/>
-      <w:r>
-        <w:rPr>
-          <w:rFonts w:ascii="Times New Roman" w:hAnsi="Times New Roman" w:cs="Times New Roman"/>
-          <w:sz w:val="24"/>
-        </w:rPr>
-        <w:t>a</w:t>
-      </w:r>
-      <w:proofErr w:type="spellEnd"/>
-      <w:proofErr w:type="gramEnd"/>
-      <w:r>
-        <w:rPr>
-          <w:rFonts w:ascii="Times New Roman" w:hAnsi="Times New Roman" w:cs="Times New Roman"/>
-          <w:sz w:val="24"/>
-        </w:rPr>
-        <w:t xml:space="preserve"> individual has exclusive right to the use of their property?”</w:t>
+        <w:t>Finally, Kantianism also is the mostly likely of these three ethical theories to respect individuals. In Utilitarianism, it is easy to imagine circumstances were harming an individual could be argued to increase total happiness and thus be considered ethical. For example, there may be a case for releasing complete individual medical records to epidemiologists without the consent of the patients. Even from an “act utilitarianism” perspective, “a utilitarian would be more comfortable than a deontologist breaking a rule in circumstances where doing do would have good consequences” (Baase 33). What if that rule is “a individual has exclusive right to the use of their property?”</w:t>
       </w:r>
     </w:p>
     <w:p>
@@ -501,23 +451,7 @@
           <w:rFonts w:ascii="Times New Roman" w:hAnsi="Times New Roman" w:cs="Times New Roman"/>
           <w:sz w:val="24"/>
         </w:rPr>
-        <w:t xml:space="preserve">On the contrary, Rawls’ </w:t>
-      </w:r>
-      <w:proofErr w:type="spellStart"/>
-      <w:r>
-        <w:rPr>
-          <w:rFonts w:ascii="Times New Roman" w:hAnsi="Times New Roman" w:cs="Times New Roman"/>
-          <w:sz w:val="24"/>
-        </w:rPr>
-        <w:t>Contractualism</w:t>
-      </w:r>
-      <w:proofErr w:type="spellEnd"/>
-      <w:r>
-        <w:rPr>
-          <w:rFonts w:ascii="Times New Roman" w:hAnsi="Times New Roman" w:cs="Times New Roman"/>
-          <w:sz w:val="24"/>
-        </w:rPr>
-        <w:t xml:space="preserve"> perspective on Contract-Theory offers, in principle, </w:t>
+        <w:t xml:space="preserve">On the contrary, Rawls’ Contractualism perspective on Contract-Theory offers, in principle, </w:t>
       </w:r>
       <w:r>
         <w:rPr>
@@ -639,7 +573,6 @@
     <w:p>
       <w:pPr>
         <w:spacing w:after="0" w:line="240" w:lineRule="auto"/>
-        <w:ind w:firstLine="720"/>
         <w:rPr>
           <w:rFonts w:ascii="Times New Roman" w:hAnsi="Times New Roman" w:cs="Times New Roman"/>
           <w:sz w:val="24"/>
@@ -653,75 +586,6 @@
         </w:rPr>
         <w:lastRenderedPageBreak/>
         <w:t>Prompt 2</w:t>
-      </w:r>
-    </w:p>
-    <w:p>
-      <w:pPr>
-        <w:spacing w:after="0" w:line="480" w:lineRule="auto"/>
-        <w:ind w:firstLine="720"/>
-        <w:rPr>
-          <w:rFonts w:ascii="Times New Roman" w:hAnsi="Times New Roman" w:cs="Times New Roman"/>
-          <w:sz w:val="24"/>
-        </w:rPr>
-      </w:pPr>
-      <w:r>
-        <w:rPr>
-          <w:rFonts w:ascii="Times New Roman" w:hAnsi="Times New Roman" w:cs="Times New Roman"/>
-          <w:sz w:val="24"/>
-        </w:rPr>
-        <w:tab/>
-      </w:r>
-      <w:bookmarkStart w:id="0" w:name="_GoBack"/>
-      <w:bookmarkEnd w:id="0"/>
-    </w:p>
-    <w:p>
-      <w:pPr>
-        <w:spacing w:after="0" w:line="480" w:lineRule="auto"/>
-        <w:ind w:firstLine="720"/>
-        <w:rPr>
-          <w:rFonts w:ascii="Times New Roman" w:hAnsi="Times New Roman" w:cs="Times New Roman"/>
-          <w:sz w:val="24"/>
-        </w:rPr>
-      </w:pPr>
-    </w:p>
-    <w:p>
-      <w:pPr>
-        <w:rPr>
-          <w:rFonts w:ascii="Times New Roman" w:hAnsi="Times New Roman" w:cs="Times New Roman"/>
-          <w:sz w:val="24"/>
-        </w:rPr>
-      </w:pPr>
-      <w:r>
-        <w:rPr>
-          <w:rFonts w:ascii="Times New Roman" w:hAnsi="Times New Roman" w:cs="Times New Roman"/>
-          <w:sz w:val="24"/>
-        </w:rPr>
-        <w:tab/>
-      </w:r>
-      <w:r>
-        <w:rPr>
-          <w:rFonts w:ascii="Times New Roman" w:hAnsi="Times New Roman" w:cs="Times New Roman"/>
-          <w:sz w:val="24"/>
-        </w:rPr>
-        <w:br w:type="page"/>
-      </w:r>
-    </w:p>
-    <w:p>
-      <w:pPr>
-        <w:spacing w:after="0" w:line="480" w:lineRule="auto"/>
-        <w:jc w:val="center"/>
-        <w:rPr>
-          <w:rFonts w:ascii="Times New Roman" w:hAnsi="Times New Roman" w:cs="Times New Roman"/>
-          <w:sz w:val="24"/>
-        </w:rPr>
-      </w:pPr>
-      <w:r>
-        <w:rPr>
-          <w:rFonts w:ascii="Times New Roman" w:hAnsi="Times New Roman" w:cs="Times New Roman"/>
-          <w:sz w:val="24"/>
-        </w:rPr>
-        <w:lastRenderedPageBreak/>
-        <w:t>Works Cited</w:t>
       </w:r>
     </w:p>
     <w:p>
@@ -732,24 +596,71 @@
         <w:spacing w:after="0" w:line="480" w:lineRule="auto"/>
         <w:rPr>
           <w:rFonts w:ascii="Times New Roman" w:hAnsi="Times New Roman" w:cs="Times New Roman"/>
+          <w:sz w:val="24"/>
+        </w:rPr>
+      </w:pPr>
+      <w:r>
+        <w:rPr>
+          <w:rFonts w:ascii="Times New Roman" w:hAnsi="Times New Roman" w:cs="Times New Roman"/>
+          <w:sz w:val="24"/>
+        </w:rPr>
+        <w:t xml:space="preserve">Merriam-Webster defines </w:t>
+      </w:r>
+      <w:r>
+        <w:rPr>
+          <w:rFonts w:ascii="Times New Roman" w:hAnsi="Times New Roman" w:cs="Times New Roman"/>
+          <w:sz w:val="24"/>
+        </w:rPr>
+        <w:t xml:space="preserve">privacy “as </w:t>
+      </w:r>
+      <w:r>
+        <w:rPr>
+          <w:rFonts w:ascii="Times New Roman" w:hAnsi="Times New Roman" w:cs="Times New Roman"/>
+          <w:sz w:val="24"/>
+        </w:rPr>
+        <w:t>the quality or state of being apart from company or observation</w:t>
+      </w:r>
+      <w:r>
+        <w:rPr>
+          <w:rFonts w:ascii="Times New Roman" w:hAnsi="Times New Roman" w:cs="Times New Roman"/>
+          <w:sz w:val="24"/>
+        </w:rPr>
+        <w:t xml:space="preserve">” (“Privacy” </w:t>
+      </w:r>
+      <w:r>
+        <w:rPr>
+          <w:rStyle w:val="citationtext"/>
+        </w:rPr>
+        <w:t>www.merriam-webster.com/dictionary/privacy</w:t>
+      </w:r>
+      <w:r>
+        <w:rPr>
+          <w:rFonts w:ascii="Times New Roman" w:hAnsi="Times New Roman" w:cs="Times New Roman"/>
+          <w:sz w:val="24"/>
+        </w:rPr>
+        <w:t xml:space="preserve">). However, from an ethical standpoint, privacy is somewhat hard to define. According to </w:t>
+      </w:r>
+      <w:r>
+        <w:rPr>
+          <w:rFonts w:ascii="Times New Roman" w:hAnsi="Times New Roman" w:cs="Times New Roman"/>
           <w:i/>
           <w:sz w:val="24"/>
         </w:rPr>
-      </w:pPr>
-      <w:r>
-        <w:rPr>
-          <w:rFonts w:ascii="Times New Roman" w:hAnsi="Times New Roman" w:cs="Times New Roman"/>
-          <w:sz w:val="24"/>
-        </w:rPr>
-        <w:t xml:space="preserve">Baase, Sarah and Timothy M. Henry. </w:t>
-      </w:r>
-      <w:r>
-        <w:rPr>
-          <w:rFonts w:ascii="Times New Roman" w:hAnsi="Times New Roman" w:cs="Times New Roman"/>
-          <w:i/>
-          <w:sz w:val="24"/>
-        </w:rPr>
-        <w:t xml:space="preserve">A Gift of Fire: Social, Legal, and Ethical Issues for </w:t>
+        <w:t>A Gift of Fire</w:t>
+      </w:r>
+      <w:r>
+        <w:rPr>
+          <w:rFonts w:ascii="Times New Roman" w:hAnsi="Times New Roman" w:cs="Times New Roman"/>
+          <w:sz w:val="24"/>
+        </w:rPr>
+        <w:t xml:space="preserve"> privacy has three key aspects: “Freedom from intrusion – being left alone, control of information about oneself, and freedom from surveillance (from being followed, tracked, watched, and eavesdropped upon)” (Baase 52). </w:t>
+      </w:r>
+      <w:r>
+        <w:rPr>
+          <w:rFonts w:ascii="Times New Roman" w:hAnsi="Times New Roman" w:cs="Times New Roman"/>
+          <w:sz w:val="24"/>
+        </w:rPr>
+        <w:t>These three aspects, at a minimum, give us a context against which to evaluate ethical questions related to policy.</w:t>
       </w:r>
     </w:p>
     <w:p>
@@ -766,51 +677,74 @@
       <w:r>
         <w:rPr>
           <w:rFonts w:ascii="Times New Roman" w:hAnsi="Times New Roman" w:cs="Times New Roman"/>
+          <w:sz w:val="24"/>
+        </w:rPr>
+        <w:tab/>
+      </w:r>
+      <w:r>
+        <w:rPr>
+          <w:rFonts w:ascii="Times New Roman" w:hAnsi="Times New Roman" w:cs="Times New Roman"/>
+          <w:sz w:val="24"/>
+        </w:rPr>
+        <w:t xml:space="preserve">Control of information about oneself </w:t>
+      </w:r>
+      <w:r>
+        <w:rPr>
+          <w:rFonts w:ascii="Times New Roman" w:hAnsi="Times New Roman" w:cs="Times New Roman"/>
+          <w:sz w:val="24"/>
+        </w:rPr>
+        <w:t xml:space="preserve">being one of the key aspects of privacy, it is worth exploring secondary uses of information and how it may threaten privacy protection. </w:t>
+      </w:r>
+      <w:r>
+        <w:rPr>
+          <w:rFonts w:ascii="Times New Roman" w:hAnsi="Times New Roman" w:cs="Times New Roman"/>
           <w:i/>
           <w:sz w:val="24"/>
         </w:rPr>
-        <w:tab/>
-      </w:r>
-      <w:proofErr w:type="gramStart"/>
-      <w:r>
-        <w:rPr>
-          <w:rFonts w:ascii="Times New Roman" w:hAnsi="Times New Roman" w:cs="Times New Roman"/>
-          <w:i/>
-          <w:sz w:val="24"/>
-        </w:rPr>
-        <w:t>Computing Technology</w:t>
-      </w:r>
-      <w:r>
-        <w:rPr>
-          <w:rFonts w:ascii="Times New Roman" w:hAnsi="Times New Roman" w:cs="Times New Roman"/>
-          <w:sz w:val="24"/>
-        </w:rPr>
-        <w:t>.</w:t>
-      </w:r>
-      <w:proofErr w:type="gramEnd"/>
-      <w:r>
-        <w:rPr>
-          <w:rFonts w:ascii="Times New Roman" w:hAnsi="Times New Roman" w:cs="Times New Roman"/>
-          <w:sz w:val="24"/>
-        </w:rPr>
-        <w:t xml:space="preserve"> </w:t>
-      </w:r>
-      <w:proofErr w:type="gramStart"/>
-      <w:r>
-        <w:rPr>
-          <w:rFonts w:ascii="Times New Roman" w:hAnsi="Times New Roman" w:cs="Times New Roman"/>
-          <w:sz w:val="24"/>
-        </w:rPr>
-        <w:t>Fifth Edition, Pearson, 2017, New York</w:t>
-      </w:r>
-      <w:r>
-        <w:rPr>
-          <w:rFonts w:ascii="Times New Roman" w:hAnsi="Times New Roman" w:cs="Times New Roman"/>
-          <w:sz w:val="24"/>
-        </w:rPr>
-        <w:t>.</w:t>
-      </w:r>
-      <w:proofErr w:type="gramEnd"/>
+        <w:t>A Gift of Fire</w:t>
+      </w:r>
+      <w:r>
+        <w:rPr>
+          <w:rFonts w:ascii="Times New Roman" w:hAnsi="Times New Roman" w:cs="Times New Roman"/>
+          <w:sz w:val="24"/>
+        </w:rPr>
+        <w:t xml:space="preserve"> describes secondary use of information as “the use of personal information for a purpose other than the one for which the person supplied it” (Baase 61). </w:t>
+      </w:r>
+      <w:r>
+        <w:rPr>
+          <w:rFonts w:ascii="Times New Roman" w:hAnsi="Times New Roman" w:cs="Times New Roman"/>
+          <w:sz w:val="24"/>
+        </w:rPr>
+        <w:t>E</w:t>
+      </w:r>
+      <w:r>
+        <w:rPr>
+          <w:rFonts w:ascii="Times New Roman" w:hAnsi="Times New Roman" w:cs="Times New Roman"/>
+          <w:sz w:val="24"/>
+        </w:rPr>
+        <w:t>xample</w:t>
+      </w:r>
+      <w:r>
+        <w:rPr>
+          <w:rFonts w:ascii="Times New Roman" w:hAnsi="Times New Roman" w:cs="Times New Roman"/>
+          <w:sz w:val="24"/>
+        </w:rPr>
+        <w:t>s include</w:t>
+      </w:r>
+      <w:r>
+        <w:rPr>
+          <w:rFonts w:ascii="Times New Roman" w:hAnsi="Times New Roman" w:cs="Times New Roman"/>
+          <w:sz w:val="24"/>
+        </w:rPr>
+        <w:t xml:space="preserve"> a website selling email addresses of people supplied one to access a website to internet marketing </w:t>
+      </w:r>
+      <w:r>
+        <w:rPr>
+          <w:rFonts w:ascii="Times New Roman" w:hAnsi="Times New Roman" w:cs="Times New Roman"/>
+          <w:sz w:val="24"/>
+        </w:rPr>
+        <w:t>firms, and the use of text messages by police to prosecute someone for a crime.</w:t>
+      </w:r>
     </w:p>
     <w:p>
       <w:pPr>
@@ -823,6 +757,409 @@
           <w:sz w:val="24"/>
         </w:rPr>
       </w:pPr>
+      <w:r>
+        <w:rPr>
+          <w:rFonts w:ascii="Times New Roman" w:hAnsi="Times New Roman" w:cs="Times New Roman"/>
+          <w:sz w:val="24"/>
+        </w:rPr>
+        <w:tab/>
+      </w:r>
+      <w:r>
+        <w:rPr>
+          <w:rFonts w:ascii="Times New Roman" w:hAnsi="Times New Roman" w:cs="Times New Roman"/>
+          <w:sz w:val="24"/>
+        </w:rPr>
+        <w:t>Secondary uses of personal information are often a threat to privacy because by their nature such uses are not for the intended purpose that a person supplied it. Control of information about oneself is an essential aspect of privacy</w:t>
+      </w:r>
+      <w:r>
+        <w:rPr>
+          <w:rFonts w:ascii="Times New Roman" w:hAnsi="Times New Roman" w:cs="Times New Roman"/>
+          <w:sz w:val="24"/>
+        </w:rPr>
+        <w:t xml:space="preserve">. Secondary uses are often beyond the control of the individual and therefore directly conflict of the second of Baase’s three key aspects of privacy. </w:t>
+      </w:r>
+      <w:r>
+        <w:rPr>
+          <w:rFonts w:ascii="Times New Roman" w:hAnsi="Times New Roman" w:cs="Times New Roman"/>
+          <w:sz w:val="24"/>
+        </w:rPr>
+        <w:t xml:space="preserve">Typically, even in such cases where a lengthy term of service agreement for the recipient using information for its intended use states possible secondary uses,  such uses </w:t>
+      </w:r>
+      <w:r>
+        <w:rPr>
+          <w:rFonts w:ascii="Times New Roman" w:hAnsi="Times New Roman" w:cs="Times New Roman"/>
+          <w:sz w:val="24"/>
+        </w:rPr>
+        <w:t xml:space="preserve">are made without a reasonable expectation of the consent or even the knowledge of the persons that </w:t>
+      </w:r>
+      <w:r>
+        <w:rPr>
+          <w:rFonts w:ascii="Times New Roman" w:hAnsi="Times New Roman" w:cs="Times New Roman"/>
+          <w:sz w:val="24"/>
+        </w:rPr>
+        <w:t>provided it.</w:t>
+      </w:r>
+    </w:p>
+    <w:p>
+      <w:pPr>
+        <w:tabs>
+          <w:tab w:val="left" w:pos="720"/>
+        </w:tabs>
+        <w:spacing w:after="0" w:line="480" w:lineRule="auto"/>
+        <w:rPr>
+          <w:rFonts w:ascii="Times New Roman" w:hAnsi="Times New Roman" w:cs="Times New Roman"/>
+          <w:sz w:val="24"/>
+        </w:rPr>
+      </w:pPr>
+      <w:r>
+        <w:rPr>
+          <w:rFonts w:ascii="Times New Roman" w:hAnsi="Times New Roman" w:cs="Times New Roman"/>
+          <w:sz w:val="24"/>
+        </w:rPr>
+        <w:tab/>
+        <w:t xml:space="preserve">In addition, users of secondary information are often divorced from the relationship between the individual providing it and the recipient requesting it for its intended use. In these </w:t>
+      </w:r>
+      <w:r>
+        <w:rPr>
+          <w:rFonts w:ascii="Times New Roman" w:hAnsi="Times New Roman" w:cs="Times New Roman"/>
+          <w:sz w:val="24"/>
+        </w:rPr>
+        <w:lastRenderedPageBreak/>
+        <w:t xml:space="preserve">situations, secondary users often have diminished incentives to protect the information and higher incentives to extract whatever value they can by whatever means possible. </w:t>
+      </w:r>
+      <w:r>
+        <w:rPr>
+          <w:rFonts w:ascii="Times New Roman" w:hAnsi="Times New Roman" w:cs="Times New Roman"/>
+          <w:sz w:val="24"/>
+        </w:rPr>
+        <w:t xml:space="preserve">Such situations </w:t>
+      </w:r>
+      <w:r>
+        <w:rPr>
+          <w:rFonts w:ascii="Times New Roman" w:hAnsi="Times New Roman" w:cs="Times New Roman"/>
+          <w:sz w:val="24"/>
+        </w:rPr>
+        <w:t>only promote further loss of control by the individual that provided personal information.</w:t>
+      </w:r>
+    </w:p>
+    <w:p>
+      <w:pPr>
+        <w:tabs>
+          <w:tab w:val="left" w:pos="720"/>
+        </w:tabs>
+        <w:spacing w:after="0" w:line="480" w:lineRule="auto"/>
+        <w:rPr>
+          <w:rFonts w:ascii="Times New Roman" w:hAnsi="Times New Roman" w:cs="Times New Roman"/>
+          <w:sz w:val="24"/>
+        </w:rPr>
+      </w:pPr>
+      <w:r>
+        <w:rPr>
+          <w:rFonts w:ascii="Times New Roman" w:hAnsi="Times New Roman" w:cs="Times New Roman"/>
+          <w:sz w:val="24"/>
+        </w:rPr>
+        <w:tab/>
+      </w:r>
+      <w:r>
+        <w:rPr>
+          <w:rFonts w:ascii="Times New Roman" w:hAnsi="Times New Roman" w:cs="Times New Roman"/>
+          <w:sz w:val="24"/>
+        </w:rPr>
+        <w:t>W</w:t>
+      </w:r>
+      <w:r>
+        <w:rPr>
+          <w:rFonts w:ascii="Times New Roman" w:hAnsi="Times New Roman" w:cs="Times New Roman"/>
+          <w:sz w:val="24"/>
+        </w:rPr>
+        <w:t xml:space="preserve">e propose two policies </w:t>
+      </w:r>
+      <w:r>
+        <w:rPr>
+          <w:rFonts w:ascii="Times New Roman" w:hAnsi="Times New Roman" w:cs="Times New Roman"/>
+          <w:sz w:val="24"/>
+        </w:rPr>
+        <w:t>to aid the protection of privacy</w:t>
+      </w:r>
+      <w:r>
+        <w:rPr>
+          <w:rFonts w:ascii="Times New Roman" w:hAnsi="Times New Roman" w:cs="Times New Roman"/>
+          <w:sz w:val="24"/>
+        </w:rPr>
+        <w:t xml:space="preserve">. The first is that every non-governmental organization that stores any address, phone number, or email addresses is legally required once every two years to notify via mail, phone message, or email, respectively, of the organization’s identity and all </w:t>
+      </w:r>
+      <w:r>
+        <w:rPr>
+          <w:rFonts w:ascii="Times New Roman" w:hAnsi="Times New Roman" w:cs="Times New Roman"/>
+          <w:sz w:val="24"/>
+        </w:rPr>
+        <w:t xml:space="preserve">the other types of </w:t>
+      </w:r>
+      <w:r>
+        <w:rPr>
+          <w:rFonts w:ascii="Times New Roman" w:hAnsi="Times New Roman" w:cs="Times New Roman"/>
+          <w:sz w:val="24"/>
+        </w:rPr>
+        <w:t xml:space="preserve">information it possess associated with </w:t>
+      </w:r>
+      <w:r>
+        <w:rPr>
+          <w:rFonts w:ascii="Times New Roman" w:hAnsi="Times New Roman" w:cs="Times New Roman"/>
+          <w:sz w:val="24"/>
+        </w:rPr>
+        <w:t>said address, phone number, or email address OR in lieu of notification it may simply irrevocably delete all such information. Additionally, upon request of the person in possession of the address, phone number, or email address, the organization also must irrevocably delete all such information.</w:t>
+      </w:r>
+    </w:p>
+    <w:p>
+      <w:pPr>
+        <w:tabs>
+          <w:tab w:val="left" w:pos="720"/>
+        </w:tabs>
+        <w:spacing w:after="0" w:line="480" w:lineRule="auto"/>
+        <w:rPr>
+          <w:rFonts w:ascii="Times New Roman" w:hAnsi="Times New Roman" w:cs="Times New Roman"/>
+          <w:sz w:val="24"/>
+        </w:rPr>
+      </w:pPr>
+      <w:r>
+        <w:rPr>
+          <w:rFonts w:ascii="Times New Roman" w:hAnsi="Times New Roman" w:cs="Times New Roman"/>
+          <w:sz w:val="24"/>
+        </w:rPr>
+        <w:tab/>
+      </w:r>
+      <w:bookmarkStart w:id="0" w:name="_GoBack"/>
+      <w:bookmarkEnd w:id="0"/>
+    </w:p>
+    <w:p>
+      <w:pPr>
+        <w:tabs>
+          <w:tab w:val="left" w:pos="720"/>
+        </w:tabs>
+        <w:spacing w:after="0" w:line="480" w:lineRule="auto"/>
+        <w:rPr>
+          <w:rFonts w:ascii="Times New Roman" w:hAnsi="Times New Roman" w:cs="Times New Roman"/>
+          <w:sz w:val="24"/>
+        </w:rPr>
+      </w:pPr>
+      <w:r>
+        <w:rPr>
+          <w:rFonts w:ascii="Times New Roman" w:hAnsi="Times New Roman" w:cs="Times New Roman"/>
+          <w:sz w:val="24"/>
+        </w:rPr>
+        <w:t>Businesses that engage in financial transactions are financially liable for transacting with persons committing identity theft for amounts over $500 indexed annually to inflation.</w:t>
+      </w:r>
+    </w:p>
+    <w:p>
+      <w:pPr>
+        <w:tabs>
+          <w:tab w:val="left" w:pos="720"/>
+        </w:tabs>
+        <w:spacing w:after="0" w:line="480" w:lineRule="auto"/>
+        <w:rPr>
+          <w:rFonts w:ascii="Times New Roman" w:hAnsi="Times New Roman" w:cs="Times New Roman"/>
+          <w:sz w:val="24"/>
+        </w:rPr>
+      </w:pPr>
+      <w:r>
+        <w:rPr>
+          <w:rFonts w:ascii="Times New Roman" w:hAnsi="Times New Roman" w:cs="Times New Roman"/>
+          <w:sz w:val="24"/>
+        </w:rPr>
+        <w:tab/>
+      </w:r>
+    </w:p>
+    <w:p>
+      <w:pPr>
+        <w:spacing w:line="480" w:lineRule="auto"/>
+        <w:rPr>
+          <w:rFonts w:ascii="Times New Roman" w:hAnsi="Times New Roman" w:cs="Times New Roman"/>
+          <w:sz w:val="24"/>
+        </w:rPr>
+      </w:pPr>
+    </w:p>
+    <w:p>
+      <w:pPr>
+        <w:spacing w:line="480" w:lineRule="auto"/>
+        <w:rPr>
+          <w:rFonts w:ascii="Times New Roman" w:hAnsi="Times New Roman" w:cs="Times New Roman"/>
+          <w:sz w:val="24"/>
+        </w:rPr>
+      </w:pPr>
+      <w:r>
+        <w:rPr>
+          <w:rFonts w:ascii="Times New Roman" w:hAnsi="Times New Roman" w:cs="Times New Roman"/>
+          <w:sz w:val="24"/>
+        </w:rPr>
+        <w:br w:type="page"/>
+      </w:r>
+    </w:p>
+    <w:p>
+      <w:pPr>
+        <w:spacing w:after="0" w:line="480" w:lineRule="auto"/>
+        <w:jc w:val="center"/>
+        <w:rPr>
+          <w:rFonts w:ascii="Times New Roman" w:hAnsi="Times New Roman" w:cs="Times New Roman"/>
+          <w:sz w:val="24"/>
+        </w:rPr>
+      </w:pPr>
+      <w:r>
+        <w:rPr>
+          <w:rFonts w:ascii="Times New Roman" w:hAnsi="Times New Roman" w:cs="Times New Roman"/>
+          <w:sz w:val="24"/>
+        </w:rPr>
+        <w:lastRenderedPageBreak/>
+        <w:t>Works Cited</w:t>
+      </w:r>
+    </w:p>
+    <w:p>
+      <w:pPr>
+        <w:tabs>
+          <w:tab w:val="left" w:pos="720"/>
+        </w:tabs>
+        <w:spacing w:after="0" w:line="480" w:lineRule="auto"/>
+        <w:rPr>
+          <w:rFonts w:ascii="Times New Roman" w:hAnsi="Times New Roman" w:cs="Times New Roman"/>
+          <w:i/>
+          <w:sz w:val="24"/>
+        </w:rPr>
+      </w:pPr>
+      <w:r>
+        <w:rPr>
+          <w:rFonts w:ascii="Times New Roman" w:hAnsi="Times New Roman" w:cs="Times New Roman"/>
+          <w:sz w:val="24"/>
+        </w:rPr>
+        <w:t xml:space="preserve">Baase, Sarah and Timothy M. Henry. </w:t>
+      </w:r>
+      <w:r>
+        <w:rPr>
+          <w:rFonts w:ascii="Times New Roman" w:hAnsi="Times New Roman" w:cs="Times New Roman"/>
+          <w:i/>
+          <w:sz w:val="24"/>
+        </w:rPr>
+        <w:t xml:space="preserve">A Gift of Fire: Social, Legal, and Ethical Issues for </w:t>
+      </w:r>
+    </w:p>
+    <w:p>
+      <w:pPr>
+        <w:tabs>
+          <w:tab w:val="left" w:pos="720"/>
+        </w:tabs>
+        <w:spacing w:after="0" w:line="480" w:lineRule="auto"/>
+        <w:rPr>
+          <w:rFonts w:ascii="Times New Roman" w:hAnsi="Times New Roman" w:cs="Times New Roman"/>
+          <w:sz w:val="24"/>
+        </w:rPr>
+      </w:pPr>
+      <w:r>
+        <w:rPr>
+          <w:rFonts w:ascii="Times New Roman" w:hAnsi="Times New Roman" w:cs="Times New Roman"/>
+          <w:i/>
+          <w:sz w:val="24"/>
+        </w:rPr>
+        <w:tab/>
+      </w:r>
+      <w:r>
+        <w:rPr>
+          <w:rFonts w:ascii="Times New Roman" w:hAnsi="Times New Roman" w:cs="Times New Roman"/>
+          <w:i/>
+          <w:sz w:val="24"/>
+        </w:rPr>
+        <w:t>Computing Technology</w:t>
+      </w:r>
+      <w:r>
+        <w:rPr>
+          <w:rFonts w:ascii="Times New Roman" w:hAnsi="Times New Roman" w:cs="Times New Roman"/>
+          <w:sz w:val="24"/>
+        </w:rPr>
+        <w:t>. Fifth Edition, Pearson, 2017, New York</w:t>
+      </w:r>
+      <w:r>
+        <w:rPr>
+          <w:rFonts w:ascii="Times New Roman" w:hAnsi="Times New Roman" w:cs="Times New Roman"/>
+          <w:sz w:val="24"/>
+        </w:rPr>
+        <w:t>.</w:t>
+      </w:r>
+    </w:p>
+    <w:p>
+      <w:pPr>
+        <w:tabs>
+          <w:tab w:val="left" w:pos="720"/>
+        </w:tabs>
+        <w:spacing w:after="0" w:line="480" w:lineRule="auto"/>
+        <w:rPr>
+          <w:rStyle w:val="citationtext"/>
+        </w:rPr>
+      </w:pPr>
+      <w:r>
+        <w:rPr>
+          <w:rStyle w:val="citationtext"/>
+        </w:rPr>
+        <w:t xml:space="preserve">“Privacy.” </w:t>
+      </w:r>
+      <w:r>
+        <w:rPr>
+          <w:rStyle w:val="citationtext"/>
+          <w:i/>
+          <w:iCs/>
+        </w:rPr>
+        <w:t>Merriam-Webster</w:t>
+      </w:r>
+      <w:r>
+        <w:rPr>
+          <w:rStyle w:val="citationtext"/>
+        </w:rPr>
+        <w:t>, Merriam-Webster, 4 Oct. 2017, 16</w:t>
+      </w:r>
+      <w:r>
+        <w:rPr>
+          <w:rStyle w:val="citationtext"/>
+        </w:rPr>
+        <w:t>:</w:t>
+      </w:r>
+      <w:r>
+        <w:rPr>
+          <w:rStyle w:val="citationtext"/>
+        </w:rPr>
+        <w:t>28</w:t>
+      </w:r>
+      <w:r>
+        <w:rPr>
+          <w:rStyle w:val="citationtext"/>
+        </w:rPr>
+        <w:t xml:space="preserve"> MST</w:t>
+      </w:r>
+      <w:r>
+        <w:rPr>
+          <w:rStyle w:val="citationtext"/>
+        </w:rPr>
+        <w:t>, www.merriam-</w:t>
+      </w:r>
+    </w:p>
+    <w:p>
+      <w:pPr>
+        <w:tabs>
+          <w:tab w:val="left" w:pos="720"/>
+        </w:tabs>
+        <w:spacing w:after="0" w:line="480" w:lineRule="auto"/>
+        <w:rPr>
+          <w:rFonts w:ascii="Times New Roman" w:hAnsi="Times New Roman" w:cs="Times New Roman"/>
+          <w:sz w:val="24"/>
+        </w:rPr>
+      </w:pPr>
+      <w:r>
+        <w:rPr>
+          <w:rStyle w:val="citationtext"/>
+        </w:rPr>
+        <w:tab/>
+      </w:r>
+      <w:r>
+        <w:rPr>
+          <w:rStyle w:val="citationtext"/>
+        </w:rPr>
+        <w:t>webster.com/dictionary/privacy.</w:t>
+      </w:r>
     </w:p>
     <w:sectPr>
       <w:pgSz w:w="12240" w:h="15840"/>
@@ -1145,6 +1482,22 @@
       <w:szCs w:val="16"/>
     </w:rPr>
   </w:style>
+  <w:style w:type="character" w:customStyle="1" w:styleId="citationtext">
+    <w:name w:val="citation_text"/>
+    <w:basedOn w:val="DefaultParagraphFont"/>
+    <w:rsid w:val="003719E5"/>
+  </w:style>
+  <w:style w:type="character" w:styleId="Hyperlink">
+    <w:name w:val="Hyperlink"/>
+    <w:basedOn w:val="DefaultParagraphFont"/>
+    <w:uiPriority w:val="99"/>
+    <w:unhideWhenUsed/>
+    <w:rsid w:val="00CB6EF0"/>
+    <w:rPr>
+      <w:color w:val="0000FF" w:themeColor="hyperlink"/>
+      <w:u w:val="single"/>
+    </w:rPr>
+  </w:style>
 </w:styles>
 </file>
 
@@ -1407,6 +1760,22 @@
       <w:rFonts w:ascii="Tahoma" w:hAnsi="Tahoma" w:cs="Tahoma"/>
       <w:sz w:val="16"/>
       <w:szCs w:val="16"/>
+    </w:rPr>
+  </w:style>
+  <w:style w:type="character" w:customStyle="1" w:styleId="citationtext">
+    <w:name w:val="citation_text"/>
+    <w:basedOn w:val="DefaultParagraphFont"/>
+    <w:rsid w:val="003719E5"/>
+  </w:style>
+  <w:style w:type="character" w:styleId="Hyperlink">
+    <w:name w:val="Hyperlink"/>
+    <w:basedOn w:val="DefaultParagraphFont"/>
+    <w:uiPriority w:val="99"/>
+    <w:unhideWhenUsed/>
+    <w:rsid w:val="00CB6EF0"/>
+    <w:rPr>
+      <w:color w:val="0000FF" w:themeColor="hyperlink"/>
+      <w:u w:val="single"/>
     </w:rPr>
   </w:style>
 </w:styles>

</xml_diff>